<commit_message>
updated code for data_cleaning, unsupervised_ml.ipynb, and adding exploratory_analysis.ipynb
</commit_message>
<xml_diff>
--- a/data_cleaning/data_cleaning_log.docx
+++ b/data_cleaning/data_cleaning_log.docx
@@ -89,6 +89,27 @@
         <w:pict w14:anchorId="7D7307F6">
           <v:rect id="_x0000_i1025" alt="" style="width:468pt;height:.05pt;mso-width-percent:0;mso-height-percent:0;mso-width-percent:0;mso-height-percent:0" o:hralign="center" o:hrstd="t" o:hr="t" fillcolor="#a0a0a0" stroked="f"/>
         </w:pict>
+      </w:r>
+    </w:p>
+    <w:p>
+      <w:pPr>
+        <w:pStyle w:val="ListParagraph"/>
+        <w:keepLines/>
+        <w:numPr>
+          <w:ilvl w:val="0"/>
+          <w:numId w:val="3"/>
+        </w:numPr>
+      </w:pPr>
+      <w:r>
+        <w:t>Drop duplicates and keep the last occurrence so will have maximum amount of data for “views”, “likes”, “dislikes”, “</w:t>
+      </w:r>
+      <w:proofErr w:type="spellStart"/>
+      <w:r>
+        <w:t>comment_count</w:t>
+      </w:r>
+      <w:proofErr w:type="spellEnd"/>
+      <w:r>
+        <w:t>” columns.</w:t>
       </w:r>
     </w:p>
     <w:p>

</xml_diff>